<commit_message>
final readme for original_source_data and publiction_files
</commit_message>
<xml_diff>
--- a/publication_files/coopey_ballsun-stanton_project_info.docx
+++ b/publication_files/coopey_ballsun-stanton_project_info.docx
@@ -924,8 +924,106 @@
           <w:szCs w:val="24"/>
           <w:lang w:eastAsia="en-GB"/>
         </w:rPr>
-        <w:t xml:space="preserve">: Attached to the email in several sizes and aspects ratios. </w:t>
-      </w:r>
+        <w:t xml:space="preserve">: </w:t>
+      </w:r>
+      <w:proofErr w:type="spellStart"/>
+      <w:r>
+        <w:rPr>
+          <w:rFonts w:eastAsia="Times New Roman"/>
+          <w:sz w:val="24"/>
+          <w:szCs w:val="24"/>
+          <w:lang w:eastAsia="en-GB"/>
+        </w:rPr>
+        <w:t>publication_files</w:t>
+      </w:r>
+      <w:proofErr w:type="spellEnd"/>
+      <w:r>
+        <w:rPr>
+          <w:rFonts w:eastAsia="Times New Roman"/>
+          <w:sz w:val="24"/>
+          <w:szCs w:val="24"/>
+          <w:lang w:eastAsia="en-GB"/>
+        </w:rPr>
+        <w:t>/</w:t>
+      </w:r>
+      <w:r>
+        <w:rPr>
+          <w:rFonts w:eastAsia="Times New Roman"/>
+          <w:color w:val="0000FF"/>
+          <w:sz w:val="24"/>
+          <w:szCs w:val="24"/>
+          <w:u w:val="single"/>
+          <w:lang w:eastAsia="en-GB"/>
+        </w:rPr>
+        <w:br/>
+      </w:r>
+      <w:proofErr w:type="spellStart"/>
+      <w:r>
+        <w:rPr>
+          <w:rFonts w:eastAsia="Times New Roman"/>
+          <w:sz w:val="24"/>
+          <w:szCs w:val="24"/>
+          <w:lang w:eastAsia="en-GB"/>
+        </w:rPr>
+        <w:t>banner_image_stelae_full</w:t>
+      </w:r>
+      <w:proofErr w:type="spellEnd"/>
+      <w:r>
+        <w:rPr>
+          <w:rFonts w:eastAsia="Times New Roman"/>
+          <w:sz w:val="24"/>
+          <w:szCs w:val="24"/>
+          <w:lang w:eastAsia="en-GB"/>
+        </w:rPr>
+        <w:t xml:space="preserve"> </w:t>
+      </w:r>
+      <w:r>
+        <w:rPr>
+          <w:rFonts w:eastAsia="Times New Roman"/>
+          <w:sz w:val="24"/>
+          <w:szCs w:val="24"/>
+          <w:lang w:eastAsia="en-GB"/>
+        </w:rPr>
+        <w:br/>
+      </w:r>
+      <w:r>
+        <w:rPr>
+          <w:rFonts w:eastAsia="Times New Roman"/>
+          <w:sz w:val="24"/>
+          <w:szCs w:val="24"/>
+          <w:lang w:eastAsia="en-GB"/>
+        </w:rPr>
+        <w:t xml:space="preserve">or </w:t>
+      </w:r>
+      <w:r>
+        <w:rPr>
+          <w:rFonts w:eastAsia="Times New Roman"/>
+          <w:sz w:val="24"/>
+          <w:szCs w:val="24"/>
+          <w:lang w:eastAsia="en-GB"/>
+        </w:rPr>
+        <w:br/>
+      </w:r>
+      <w:proofErr w:type="spellStart"/>
+      <w:r>
+        <w:rPr>
+          <w:rFonts w:eastAsia="Times New Roman"/>
+          <w:sz w:val="24"/>
+          <w:szCs w:val="24"/>
+          <w:lang w:eastAsia="en-GB"/>
+        </w:rPr>
+        <w:t>banner_image_stelae_full</w:t>
+      </w:r>
+      <w:r>
+        <w:rPr>
+          <w:rFonts w:eastAsia="Times New Roman"/>
+          <w:sz w:val="24"/>
+          <w:szCs w:val="24"/>
+          <w:lang w:eastAsia="en-GB"/>
+        </w:rPr>
+        <w:t>_resized</w:t>
+      </w:r>
+      <w:proofErr w:type="spellEnd"/>
       <w:r>
         <w:br/>
       </w:r>
@@ -1204,7 +1302,16 @@
           <w:sz w:val="24"/>
           <w:szCs w:val="24"/>
         </w:rPr>
-        <w:t xml:space="preserve">been designed to best capture the types of epigraphical data which are key for investigating the social dynamics of a </w:t>
+        <w:t xml:space="preserve">been designed to best capture the types of epigraphical data which are </w:t>
+      </w:r>
+      <w:r>
+        <w:rPr>
+          <w:rFonts w:cstheme="minorHAnsi"/>
+          <w:sz w:val="24"/>
+          <w:szCs w:val="24"/>
+        </w:rPr>
+        <w:lastRenderedPageBreak/>
+        <w:t xml:space="preserve">key for investigating the social dynamics of a </w:t>
       </w:r>
       <w:r>
         <w:rPr>
@@ -1245,7 +1352,6 @@
           <w:sz w:val="24"/>
           <w:szCs w:val="24"/>
         </w:rPr>
-        <w:lastRenderedPageBreak/>
         <w:t>Support</w:t>
       </w:r>
       <w:r>
@@ -2803,6 +2909,7 @@
           <w:sz w:val="24"/>
           <w:szCs w:val="24"/>
         </w:rPr>
+        <w:lastRenderedPageBreak/>
         <w:t>analysis_dictionary.docx</w:t>
       </w:r>
       <w:r>
@@ -2880,7 +2987,6 @@
           <w:sz w:val="24"/>
           <w:szCs w:val="24"/>
         </w:rPr>
-        <w:lastRenderedPageBreak/>
         <w:t>data/</w:t>
       </w:r>
       <w:r>
@@ -4195,7 +4301,17 @@
           <w:sz w:val="24"/>
           <w:szCs w:val="24"/>
         </w:rPr>
-        <w:t xml:space="preserve"> / Monuments of Legio VII in the Roman Province of Dalmatia</w:t>
+        <w:t xml:space="preserve"> / Monuments of Legio VII in the </w:t>
+      </w:r>
+      <w:r>
+        <w:rPr>
+          <w:i/>
+          <w:iCs/>
+          <w:sz w:val="24"/>
+          <w:szCs w:val="24"/>
+        </w:rPr>
+        <w:lastRenderedPageBreak/>
+        <w:t>Roman Province of Dalmatia</w:t>
       </w:r>
       <w:r>
         <w:rPr>
@@ -4270,16 +4386,7 @@
             <w:sz w:val="24"/>
             <w:szCs w:val="24"/>
           </w:rPr>
-          <w:t>https://edh-www.adw.uni-</w:t>
-        </w:r>
-        <w:r>
-          <w:rPr>
-            <w:rStyle w:val="Hyperlink"/>
-            <w:sz w:val="24"/>
-            <w:szCs w:val="24"/>
-          </w:rPr>
-          <w:lastRenderedPageBreak/>
-          <w:t>heidelberg.de/</w:t>
+          <w:t>https://edh-www.adw.uni-heidelberg.de/</w:t>
         </w:r>
       </w:hyperlink>
       <w:r>
@@ -4417,15 +4524,7 @@
           <w:sz w:val="24"/>
           <w:szCs w:val="24"/>
         </w:rPr>
-        <w:t>DB-SQL</w:t>
-      </w:r>
-      <w:r>
-        <w:rPr>
-          <w:rFonts w:cstheme="minorHAnsi"/>
-          <w:sz w:val="24"/>
-          <w:szCs w:val="24"/>
-        </w:rPr>
-        <w:t>/</w:t>
+        <w:t>DB-SQL/</w:t>
       </w:r>
       <w:r>
         <w:rPr>

</xml_diff>